<commit_message>
Before defense. Some changes to the papers. 3
</commit_message>
<xml_diff>
--- a/Documentation.docx
+++ b/Documentation.docx
@@ -511,7 +511,6 @@
         <w:jc w:val="center"/>
         <w:sectPr>
           <w:headerReference w:type="default" r:id="rId7"/>
-          <w:footerReference w:type="default" r:id="rId8"/>
           <w:pgSz w:w="12240" w:h="15840"/>
           <w:pgMar w:top="1440" w:right="1440" w:bottom="1440" w:left="1440" w:header="720" w:footer="720" w:gutter="0"/>
           <w:cols w:space="720"/>
@@ -2576,34 +2575,7 @@
         <w:jc w:val="both"/>
       </w:pPr>
       <w:r>
-        <w:t>Although keeping time can be done without an</w:t>
-      </w:r>
-      <w:r>
-        <w:t xml:space="preserve"> RTC, using one has benefits. </w:t>
-      </w:r>
-      <w:r>
-        <w:t>Low power co</w:t>
-      </w:r>
-      <w:r>
-        <w:t xml:space="preserve">nsumption, </w:t>
-      </w:r>
-      <w:r>
-        <w:t>(important when running from alternate power)</w:t>
-      </w:r>
-      <w:r>
-        <w:t xml:space="preserve">; </w:t>
-      </w:r>
-      <w:r>
-        <w:t>Frees the main system for time-critical tasks</w:t>
-      </w:r>
-      <w:r>
-        <w:t>; and finally it is s</w:t>
-      </w:r>
-      <w:r>
-        <w:t>ometimes more accurate than other methods</w:t>
-      </w:r>
-      <w:r>
-        <w:t>.</w:t>
+        <w:t>Although keeping time can be done without an RTC, using one has benefits. Low power consumption, (important when running from alternate power); Frees the main system for time-critical tasks; and finally it is sometimes more accurate than other methods.</w:t>
       </w:r>
     </w:p>
     <w:p>
@@ -3159,7 +3131,7 @@
                     </pic:cNvPicPr>
                   </pic:nvPicPr>
                   <pic:blipFill>
-                    <a:blip r:embed="rId9" cstate="print"/>
+                    <a:blip r:embed="rId8" cstate="print"/>
                     <a:srcRect/>
                     <a:stretch>
                       <a:fillRect/>
@@ -3284,7 +3256,7 @@
                     </pic:cNvPicPr>
                   </pic:nvPicPr>
                   <pic:blipFill>
-                    <a:blip r:embed="rId10" cstate="print"/>
+                    <a:blip r:embed="rId9" cstate="print"/>
                     <a:srcRect/>
                     <a:stretch>
                       <a:fillRect/>
@@ -3425,7 +3397,7 @@
                     </pic:cNvPicPr>
                   </pic:nvPicPr>
                   <pic:blipFill>
-                    <a:blip r:embed="rId11" cstate="print"/>
+                    <a:blip r:embed="rId10" cstate="print"/>
                     <a:srcRect/>
                     <a:stretch>
                       <a:fillRect/>
@@ -3740,7 +3712,6 @@
       <w:r>
         <w:rPr>
           <w:b/>
-          <w:noProof/>
         </w:rPr>
       </w:r>
       <w:r>
@@ -4144,11 +4115,6 @@
       <w:pPr>
         <w:jc w:val="center"/>
       </w:pPr>
-      <w:r>
-        <w:rPr>
-          <w:noProof/>
-        </w:rPr>
-      </w:r>
       <w:r>
         <w:pict>
           <v:group id="_x0000_s1076" style="width:376.25pt;height:175.8pt;mso-position-horizontal-relative:char;mso-position-vertical-relative:line" coordorigin="833,7219" coordsize="7525,3516">
@@ -4655,11 +4621,6 @@
         <w:jc w:val="both"/>
       </w:pPr>
       <w:r>
-        <w:rPr>
-          <w:noProof/>
-        </w:rPr>
-      </w:r>
-      <w:r>
         <w:pict>
           <v:group id="_x0000_s1078" style="width:376.25pt;height:175.8pt;mso-position-horizontal-relative:char;mso-position-vertical-relative:line" coordorigin="833,7219" coordsize="7525,3516">
             <v:group id="_x0000_s1079" style="position:absolute;left:2338;top:7219;width:1505;height:3516" coordorigin="2338,7219" coordsize="1505,3516">
@@ -6003,10 +5964,10 @@
             <v:path o:extrusionok="f" gradientshapeok="t" o:connecttype="rect"/>
             <o:lock v:ext="edit" aspectratio="t"/>
           </v:shapetype>
-          <v:shape id="_x0000_i1027" type="#_x0000_t75" style="width:255pt;height:183pt" o:ole="">
-            <v:imagedata r:id="rId12" o:title=""/>
+          <v:shape id="_x0000_i1028" type="#_x0000_t75" style="width:254.9pt;height:182.9pt" o:ole="">
+            <v:imagedata r:id="rId11" o:title=""/>
           </v:shape>
-          <o:OLEObject Type="Embed" ProgID="Visio.Drawing.11" ShapeID="_x0000_i1027" DrawAspect="Content" ObjectID="_1412762689" r:id="rId13"/>
+          <o:OLEObject Type="Embed" ProgID="Visio.Drawing.11" ShapeID="_x0000_i1028" DrawAspect="Content" ObjectID="_1412764411" r:id="rId12"/>
         </w:object>
       </w:r>
     </w:p>
@@ -6029,10 +5990,10 @@
       </w:pPr>
       <w:r>
         <w:object w:dxaOrig="8135" w:dyaOrig="7645">
-          <v:shape id="_x0000_i1028" type="#_x0000_t75" style="width:349.5pt;height:327.75pt" o:ole="">
-            <v:imagedata r:id="rId14" o:title=""/>
+          <v:shape id="_x0000_i1029" type="#_x0000_t75" style="width:349.6pt;height:327.55pt" o:ole="">
+            <v:imagedata r:id="rId13" o:title=""/>
           </v:shape>
-          <o:OLEObject Type="Embed" ProgID="Visio.Drawing.11" ShapeID="_x0000_i1028" DrawAspect="Content" ObjectID="_1412762690" r:id="rId15"/>
+          <o:OLEObject Type="Embed" ProgID="Visio.Drawing.11" ShapeID="_x0000_i1029" DrawAspect="Content" ObjectID="_1412764412" r:id="rId14"/>
         </w:object>
       </w:r>
     </w:p>
@@ -6175,7 +6136,7 @@
                     </pic:cNvPicPr>
                   </pic:nvPicPr>
                   <pic:blipFill>
-                    <a:blip r:embed="rId16" cstate="print"/>
+                    <a:blip r:embed="rId15" cstate="print"/>
                     <a:srcRect/>
                     <a:stretch>
                       <a:fillRect/>
@@ -6758,7 +6719,7 @@
                     </pic:cNvPicPr>
                   </pic:nvPicPr>
                   <pic:blipFill>
-                    <a:blip r:embed="rId17" cstate="print"/>
+                    <a:blip r:embed="rId16" cstate="print"/>
                     <a:srcRect t="7341" r="2246" b="13476"/>
                     <a:stretch>
                       <a:fillRect/>
@@ -7217,7 +7178,7 @@
                     </pic:cNvPicPr>
                   </pic:nvPicPr>
                   <pic:blipFill>
-                    <a:blip r:embed="rId18" cstate="print"/>
+                    <a:blip r:embed="rId17" cstate="print"/>
                     <a:srcRect/>
                     <a:stretch>
                       <a:fillRect/>
@@ -7374,7 +7335,7 @@
                     </pic:cNvPicPr>
                   </pic:nvPicPr>
                   <pic:blipFill>
-                    <a:blip r:embed="rId19" cstate="print"/>
+                    <a:blip r:embed="rId18" cstate="print"/>
                     <a:srcRect/>
                     <a:stretch>
                       <a:fillRect/>
@@ -10920,7 +10881,7 @@
       <w:r>
         <w:t xml:space="preserve">at </w:t>
       </w:r>
-      <w:hyperlink r:id="rId20" w:history="1">
+      <w:hyperlink r:id="rId19" w:history="1">
         <w:r>
           <w:rPr>
             <w:rStyle w:val="Hyperlink"/>
@@ -12976,7 +12937,7 @@
                     </pic:cNvPicPr>
                   </pic:nvPicPr>
                   <pic:blipFill>
-                    <a:blip r:embed="rId21" cstate="print"/>
+                    <a:blip r:embed="rId20" cstate="print"/>
                     <a:srcRect/>
                     <a:stretch>
                       <a:fillRect/>
@@ -13052,7 +13013,7 @@
                     </pic:cNvPicPr>
                   </pic:nvPicPr>
                   <pic:blipFill>
-                    <a:blip r:embed="rId22" cstate="print"/>
+                    <a:blip r:embed="rId21" cstate="print"/>
                     <a:srcRect/>
                     <a:stretch>
                       <a:fillRect/>
@@ -13138,7 +13099,7 @@
                     </pic:cNvPicPr>
                   </pic:nvPicPr>
                   <pic:blipFill>
-                    <a:blip r:embed="rId23" cstate="print"/>
+                    <a:blip r:embed="rId22" cstate="print"/>
                     <a:srcRect/>
                     <a:stretch>
                       <a:fillRect/>
@@ -13212,7 +13173,7 @@
                     </pic:cNvPicPr>
                   </pic:nvPicPr>
                   <pic:blipFill>
-                    <a:blip r:embed="rId24" cstate="print"/>
+                    <a:blip r:embed="rId23" cstate="print"/>
                     <a:srcRect/>
                     <a:stretch>
                       <a:fillRect/>
@@ -13264,7 +13225,7 @@
                     </pic:cNvPicPr>
                   </pic:nvPicPr>
                   <pic:blipFill>
-                    <a:blip r:embed="rId25" cstate="print"/>
+                    <a:blip r:embed="rId24" cstate="print"/>
                     <a:srcRect/>
                     <a:stretch>
                       <a:fillRect/>
@@ -13317,7 +13278,7 @@
                     </pic:cNvPicPr>
                   </pic:nvPicPr>
                   <pic:blipFill>
-                    <a:blip r:embed="rId26" cstate="print"/>
+                    <a:blip r:embed="rId25" cstate="print"/>
                     <a:srcRect/>
                     <a:stretch>
                       <a:fillRect/>
@@ -13370,7 +13331,7 @@
                     </pic:cNvPicPr>
                   </pic:nvPicPr>
                   <pic:blipFill>
-                    <a:blip r:embed="rId27" cstate="print"/>
+                    <a:blip r:embed="rId26" cstate="print"/>
                     <a:srcRect/>
                     <a:stretch>
                       <a:fillRect/>
@@ -13423,7 +13384,7 @@
                     </pic:cNvPicPr>
                   </pic:nvPicPr>
                   <pic:blipFill>
-                    <a:blip r:embed="rId28" cstate="print"/>
+                    <a:blip r:embed="rId27" cstate="print"/>
                     <a:srcRect/>
                     <a:stretch>
                       <a:fillRect/>
@@ -14116,7 +14077,7 @@
                     </pic:cNvPicPr>
                   </pic:nvPicPr>
                   <pic:blipFill>
-                    <a:blip r:embed="rId29" cstate="print"/>
+                    <a:blip r:embed="rId28" cstate="print"/>
                     <a:srcRect/>
                     <a:stretch>
                       <a:fillRect/>
@@ -14193,7 +14154,7 @@
                     </pic:cNvPicPr>
                   </pic:nvPicPr>
                   <pic:blipFill>
-                    <a:blip r:embed="rId30" cstate="print"/>
+                    <a:blip r:embed="rId29" cstate="print"/>
                     <a:srcRect/>
                     <a:stretch>
                       <a:fillRect/>
@@ -14602,39 +14563,6 @@
     </w:p>
   </w:endnote>
 </w:endnotes>
-</file>
-
-<file path=word/footer1.xml><?xml version="1.0" encoding="utf-8"?>
-<w:ftr xmlns:ve="http://schemas.openxmlformats.org/markup-compatibility/2006" xmlns:o="urn:schemas-microsoft-com:office:office" xmlns:r="http://schemas.openxmlformats.org/officeDocument/2006/relationships" xmlns:m="http://schemas.openxmlformats.org/officeDocument/2006/math" xmlns:v="urn:schemas-microsoft-com:vml" xmlns:wp="http://schemas.openxmlformats.org/drawingml/2006/wordprocessingDrawing" xmlns:w10="urn:schemas-microsoft-com:office:word" xmlns:w="http://schemas.openxmlformats.org/wordprocessingml/2006/main" xmlns:wne="http://schemas.microsoft.com/office/word/2006/wordml">
-  <w:p>
-    <w:pPr>
-      <w:pStyle w:val="Footer"/>
-      <w:jc w:val="center"/>
-    </w:pPr>
-    <w:fldSimple w:instr=" PAGE   \* MERGEFORMAT ">
-      <w:r>
-        <w:rPr>
-          <w:noProof/>
-        </w:rPr>
-        <w:t>4</w:t>
-      </w:r>
-    </w:fldSimple>
-    <w:r>
-      <w:t xml:space="preserve"> </w:t>
-    </w:r>
-    <w:r>
-      <w:t xml:space="preserve">- </w:t>
-    </w:r>
-    <w:fldSimple w:instr=" NUMPAGES   \* MERGEFORMAT ">
-      <w:r>
-        <w:rPr>
-          <w:noProof/>
-        </w:rPr>
-        <w:t>42</w:t>
-      </w:r>
-    </w:fldSimple>
-  </w:p>
-</w:ftr>
 </file>
 
 <file path=word/footnotes.xml><?xml version="1.0" encoding="utf-8"?>

</xml_diff>